<commit_message>
Day 1 tutorial sample
</commit_message>
<xml_diff>
--- a/Documents/SVN Configuration.docx
+++ b/Documents/SVN Configuration.docx
@@ -286,6 +286,72 @@
         <w:t>Click on “OK”</w:t>
       </w:r>
     </w:p>
+    <w:p>
+      <w:pPr>
+        <w:pStyle w:val="ListParagraph"/>
+        <w:numPr>
+          <w:ilvl w:val="0"/>
+          <w:numId w:val="1"/>
+        </w:numPr>
+      </w:pPr>
+      <w:r>
+        <w:t>You will see two folder as follows use “trunk” for your use</w:t>
+      </w:r>
+      <w:r>
+        <w:br/>
+      </w:r>
+      <w:r>
+        <w:rPr>
+          <w:noProof/>
+          <w:lang w:eastAsia="en-IN"/>
+        </w:rPr>
+        <w:drawing>
+          <wp:inline distT="0" distB="0" distL="0" distR="0" wp14:anchorId="5263304D" wp14:editId="4240D35D">
+            <wp:extent cx="4933950" cy="1238250"/>
+            <wp:effectExtent l="0" t="0" r="0" b="0"/>
+            <wp:docPr id="14" name="Picture 14"/>
+            <wp:cNvGraphicFramePr>
+              <a:graphicFrameLocks xmlns:a="http://schemas.openxmlformats.org/drawingml/2006/main" noChangeAspect="1"/>
+            </wp:cNvGraphicFramePr>
+            <a:graphic xmlns:a="http://schemas.openxmlformats.org/drawingml/2006/main">
+              <a:graphicData uri="http://schemas.openxmlformats.org/drawingml/2006/picture">
+                <pic:pic xmlns:pic="http://schemas.openxmlformats.org/drawingml/2006/picture">
+                  <pic:nvPicPr>
+                    <pic:cNvPr id="0" name=""/>
+                    <pic:cNvPicPr/>
+                  </pic:nvPicPr>
+                  <pic:blipFill rotWithShape="1">
+                    <a:blip r:embed="rId13"/>
+                    <a:srcRect l="8480"/>
+                    <a:stretch/>
+                  </pic:blipFill>
+                  <pic:spPr bwMode="auto">
+                    <a:xfrm>
+                      <a:off x="0" y="0"/>
+                      <a:ext cx="4933950" cy="1238250"/>
+                    </a:xfrm>
+                    <a:prstGeom prst="rect">
+                      <a:avLst/>
+                    </a:prstGeom>
+                    <a:ln>
+                      <a:noFill/>
+                    </a:ln>
+                    <a:extLst>
+                      <a:ext uri="{53640926-AAD7-44D8-BBD7-CCE9431645EC}">
+                        <a14:shadowObscured xmlns:a14="http://schemas.microsoft.com/office/drawing/2010/main"/>
+                      </a:ext>
+                    </a:extLst>
+                  </pic:spPr>
+                </pic:pic>
+              </a:graphicData>
+            </a:graphic>
+          </wp:inline>
+        </w:drawing>
+      </w:r>
+      <w:r>
+        <w:br/>
+      </w:r>
+    </w:p>
     <w:p/>
     <w:p>
       <w:pPr>
@@ -330,7 +396,7 @@
                     <pic:cNvPicPr/>
                   </pic:nvPicPr>
                   <pic:blipFill rotWithShape="1">
-                    <a:blip r:embed="rId13"/>
+                    <a:blip r:embed="rId14"/>
                     <a:srcRect l="1993"/>
                     <a:stretch/>
                   </pic:blipFill>
@@ -404,7 +470,7 @@
                     <pic:cNvPicPr/>
                   </pic:nvPicPr>
                   <pic:blipFill rotWithShape="1">
-                    <a:blip r:embed="rId14"/>
+                    <a:blip r:embed="rId15"/>
                     <a:srcRect l="13971" t="10360" r="41933" b="5875"/>
                     <a:stretch/>
                   </pic:blipFill>
@@ -469,7 +535,7 @@
                     <pic:cNvPicPr/>
                   </pic:nvPicPr>
                   <pic:blipFill>
-                    <a:blip r:embed="rId15"/>
+                    <a:blip r:embed="rId16"/>
                     <a:stretch>
                       <a:fillRect/>
                     </a:stretch>
@@ -550,7 +616,7 @@
                     <pic:cNvPicPr/>
                   </pic:nvPicPr>
                   <pic:blipFill>
-                    <a:blip r:embed="rId16"/>
+                    <a:blip r:embed="rId17"/>
                     <a:stretch>
                       <a:fillRect/>
                     </a:stretch>
@@ -606,7 +672,7 @@
                     <pic:cNvPicPr/>
                   </pic:nvPicPr>
                   <pic:blipFill>
-                    <a:blip r:embed="rId17"/>
+                    <a:blip r:embed="rId18"/>
                     <a:stretch>
                       <a:fillRect/>
                     </a:stretch>
@@ -683,7 +749,7 @@
                     <pic:cNvPicPr/>
                   </pic:nvPicPr>
                   <pic:blipFill rotWithShape="1">
-                    <a:blip r:embed="rId18"/>
+                    <a:blip r:embed="rId19"/>
                     <a:srcRect l="13972" t="17455" r="60914" b="5030"/>
                     <a:stretch/>
                   </pic:blipFill>
@@ -749,7 +815,7 @@
                     <pic:cNvPicPr/>
                   </pic:nvPicPr>
                   <pic:blipFill>
-                    <a:blip r:embed="rId19"/>
+                    <a:blip r:embed="rId20"/>
                     <a:stretch>
                       <a:fillRect/>
                     </a:stretch>
@@ -834,7 +900,7 @@
                     <pic:cNvPicPr/>
                   </pic:nvPicPr>
                   <pic:blipFill>
-                    <a:blip r:embed="rId20"/>
+                    <a:blip r:embed="rId21"/>
                     <a:stretch>
                       <a:fillRect/>
                     </a:stretch>
@@ -867,8 +933,6 @@
         <w:lastRenderedPageBreak/>
         <w:t>Success message as follows will be displayed</w:t>
       </w:r>
-      <w:bookmarkStart w:id="0" w:name="_GoBack"/>
-      <w:bookmarkEnd w:id="0"/>
       <w:r>
         <w:br/>
       </w:r>
@@ -893,7 +957,7 @@
                     <pic:cNvPicPr/>
                   </pic:nvPicPr>
                   <pic:blipFill>
-                    <a:blip r:embed="rId21"/>
+                    <a:blip r:embed="rId22"/>
                     <a:stretch>
                       <a:fillRect/>
                     </a:stretch>
@@ -906,6 +970,69 @@
                     <a:prstGeom prst="rect">
                       <a:avLst/>
                     </a:prstGeom>
+                  </pic:spPr>
+                </pic:pic>
+              </a:graphicData>
+            </a:graphic>
+          </wp:inline>
+        </w:drawing>
+      </w:r>
+    </w:p>
+    <w:p>
+      <w:pPr>
+        <w:pStyle w:val="ListParagraph"/>
+        <w:numPr>
+          <w:ilvl w:val="0"/>
+          <w:numId w:val="2"/>
+        </w:numPr>
+      </w:pPr>
+      <w:r>
+        <w:t>Icon of you repository will indicate accordingly as follows</w:t>
+      </w:r>
+      <w:bookmarkStart w:id="0" w:name="_GoBack"/>
+      <w:bookmarkEnd w:id="0"/>
+      <w:r>
+        <w:br/>
+      </w:r>
+      <w:r>
+        <w:rPr>
+          <w:noProof/>
+          <w:lang w:eastAsia="en-IN"/>
+        </w:rPr>
+        <w:drawing>
+          <wp:inline distT="0" distB="0" distL="0" distR="0" wp14:anchorId="0BD4AF48" wp14:editId="4E91725A">
+            <wp:extent cx="5731510" cy="1235091"/>
+            <wp:effectExtent l="19050" t="19050" r="21590" b="22225"/>
+            <wp:docPr id="15" name="Picture 15"/>
+            <wp:cNvGraphicFramePr>
+              <a:graphicFrameLocks xmlns:a="http://schemas.openxmlformats.org/drawingml/2006/main" noChangeAspect="1"/>
+            </wp:cNvGraphicFramePr>
+            <a:graphic xmlns:a="http://schemas.openxmlformats.org/drawingml/2006/main">
+              <a:graphicData uri="http://schemas.openxmlformats.org/drawingml/2006/picture">
+                <pic:pic xmlns:pic="http://schemas.openxmlformats.org/drawingml/2006/picture">
+                  <pic:nvPicPr>
+                    <pic:cNvPr id="0" name=""/>
+                    <pic:cNvPicPr/>
+                  </pic:nvPicPr>
+                  <pic:blipFill>
+                    <a:blip r:embed="rId23"/>
+                    <a:stretch>
+                      <a:fillRect/>
+                    </a:stretch>
+                  </pic:blipFill>
+                  <pic:spPr>
+                    <a:xfrm>
+                      <a:off x="0" y="0"/>
+                      <a:ext cx="5731510" cy="1235091"/>
+                    </a:xfrm>
+                    <a:prstGeom prst="rect">
+                      <a:avLst/>
+                    </a:prstGeom>
+                    <a:ln>
+                      <a:solidFill>
+                        <a:schemeClr val="accent1"/>
+                      </a:solidFill>
+                    </a:ln>
                   </pic:spPr>
                 </pic:pic>
               </a:graphicData>

</xml_diff>